<commit_message>
Update the false data injection attack part.
</commit_message>
<xml_diff>
--- a/attack/remoteAtk/doc/Attack_Instruction_menu.docx
+++ b/attack/remoteAtk/doc/Attack_Instruction_menu.docx
@@ -96,7 +96,27 @@
           <w:szCs w:val="20"/>
           <w:shd w:val="clear" w:color="auto" w:fill="FFFFFF"/>
         </w:rPr>
-        <w:t xml:space="preserve">show the step to </w:t>
+        <w:t>show the step</w:t>
+      </w:r>
+      <w:r>
+        <w:rPr>
+          <w:rFonts w:cstheme="minorHAnsi"/>
+          <w:color w:val="24292E"/>
+          <w:sz w:val="20"/>
+          <w:szCs w:val="20"/>
+          <w:shd w:val="clear" w:color="auto" w:fill="FFFFFF"/>
+        </w:rPr>
+        <w:t>s</w:t>
+      </w:r>
+      <w:r>
+        <w:rPr>
+          <w:rFonts w:cstheme="minorHAnsi"/>
+          <w:color w:val="24292E"/>
+          <w:sz w:val="20"/>
+          <w:szCs w:val="20"/>
+          <w:shd w:val="clear" w:color="auto" w:fill="FFFFFF"/>
+        </w:rPr>
+        <w:t xml:space="preserve"> to </w:t>
       </w:r>
       <w:r>
         <w:rPr>
@@ -549,8 +569,39 @@
           <w:szCs w:val="20"/>
           <w:shd w:val="clear" w:color="auto" w:fill="FFFFFF"/>
         </w:rPr>
-        <w:t xml:space="preserve">Step 1 Hardware check </w:t>
-      </w:r>
+        <w:t xml:space="preserve">Step 1 Hardware </w:t>
+      </w:r>
+      <w:r>
+        <w:rPr>
+          <w:rFonts w:cstheme="minorHAnsi"/>
+          <w:color w:val="24292E"/>
+          <w:sz w:val="20"/>
+          <w:szCs w:val="20"/>
+          <w:shd w:val="clear" w:color="auto" w:fill="FFFFFF"/>
+        </w:rPr>
+        <w:t xml:space="preserve">power </w:t>
+      </w:r>
+      <w:r>
+        <w:rPr>
+          <w:rFonts w:cstheme="minorHAnsi"/>
+          <w:color w:val="24292E"/>
+          <w:sz w:val="20"/>
+          <w:szCs w:val="20"/>
+          <w:shd w:val="clear" w:color="auto" w:fill="FFFFFF"/>
+        </w:rPr>
+        <w:t xml:space="preserve">check </w:t>
+      </w:r>
+    </w:p>
+    <w:p>
+      <w:pPr>
+        <w:rPr>
+          <w:rFonts w:cstheme="minorHAnsi"/>
+          <w:color w:val="24292E"/>
+          <w:sz w:val="20"/>
+          <w:szCs w:val="20"/>
+          <w:shd w:val="clear" w:color="auto" w:fill="FFFFFF"/>
+        </w:rPr>
+      </w:pPr>
     </w:p>
     <w:p>
       <w:pPr>
@@ -603,35 +654,798 @@
           <w:szCs w:val="20"/>
           <w:shd w:val="clear" w:color="auto" w:fill="FFFFFF"/>
         </w:rPr>
-        <w:t>Make sure the technical PC and the HMI are working normally.</w:t>
-      </w:r>
-    </w:p>
-    <w:p>
-      <w:pPr>
-        <w:rPr>
-          <w:rFonts w:cstheme="minorHAnsi"/>
-          <w:color w:val="24292E"/>
-          <w:sz w:val="20"/>
-          <w:szCs w:val="20"/>
-          <w:shd w:val="clear" w:color="auto" w:fill="FFFFFF"/>
-        </w:rPr>
-      </w:pPr>
-      <w:r>
-        <w:rPr>
-          <w:rFonts w:cstheme="minorHAnsi"/>
-          <w:color w:val="24292E"/>
-          <w:sz w:val="20"/>
-          <w:szCs w:val="20"/>
-          <w:shd w:val="clear" w:color="auto" w:fill="FFFFFF"/>
-        </w:rPr>
-        <w:t xml:space="preserve">1.3 Make sure the attack device (Raspberry PI) is also powered up. </w:t>
-      </w:r>
-    </w:p>
-    <w:p>
-      <w:pPr>
-        <w:rPr>
-          <w:rFonts w:cstheme="minorHAnsi"/>
-          <w:color w:val="24292E"/>
+        <w:t>Make sure the technical PC</w:t>
+      </w:r>
+      <w:r>
+        <w:rPr>
+          <w:rFonts w:cstheme="minorHAnsi"/>
+          <w:color w:val="24292E"/>
+          <w:sz w:val="20"/>
+          <w:szCs w:val="20"/>
+          <w:shd w:val="clear" w:color="auto" w:fill="FFFFFF"/>
+        </w:rPr>
+        <w:t xml:space="preserve">, </w:t>
+      </w:r>
+      <w:r>
+        <w:rPr>
+          <w:rFonts w:cstheme="minorHAnsi"/>
+          <w:color w:val="24292E"/>
+          <w:sz w:val="20"/>
+          <w:szCs w:val="20"/>
+          <w:shd w:val="clear" w:color="auto" w:fill="FFFFFF"/>
+        </w:rPr>
+        <w:t>orchestrator</w:t>
+      </w:r>
+      <w:r>
+        <w:rPr>
+          <w:rFonts w:cstheme="minorHAnsi"/>
+          <w:color w:val="24292E"/>
+          <w:sz w:val="20"/>
+          <w:szCs w:val="20"/>
+          <w:shd w:val="clear" w:color="auto" w:fill="FFFFFF"/>
+        </w:rPr>
+        <w:t xml:space="preserve"> PC</w:t>
+      </w:r>
+      <w:r>
+        <w:rPr>
+          <w:rFonts w:cstheme="minorHAnsi"/>
+          <w:color w:val="24292E"/>
+          <w:sz w:val="20"/>
+          <w:szCs w:val="20"/>
+          <w:shd w:val="clear" w:color="auto" w:fill="FFFFFF"/>
+        </w:rPr>
+        <w:t xml:space="preserve"> and the HMI </w:t>
+      </w:r>
+      <w:r>
+        <w:rPr>
+          <w:rFonts w:cstheme="minorHAnsi"/>
+          <w:color w:val="24292E"/>
+          <w:sz w:val="20"/>
+          <w:szCs w:val="20"/>
+          <w:shd w:val="clear" w:color="auto" w:fill="FFFFFF"/>
+        </w:rPr>
+        <w:t xml:space="preserve">PC </w:t>
+      </w:r>
+      <w:r>
+        <w:rPr>
+          <w:rFonts w:cstheme="minorHAnsi"/>
+          <w:color w:val="24292E"/>
+          <w:sz w:val="20"/>
+          <w:szCs w:val="20"/>
+          <w:shd w:val="clear" w:color="auto" w:fill="FFFFFF"/>
+        </w:rPr>
+        <w:t>are working normally.</w:t>
+      </w:r>
+    </w:p>
+    <w:p>
+      <w:pPr>
+        <w:pStyle w:val="a6"/>
+        <w:ind w:left="360" w:firstLineChars="0" w:firstLine="0"/>
+        <w:rPr>
+          <w:rFonts w:cstheme="minorHAnsi"/>
+          <w:color w:val="24292E"/>
+          <w:sz w:val="20"/>
+          <w:szCs w:val="20"/>
+          <w:shd w:val="clear" w:color="auto" w:fill="FFFFFF"/>
+        </w:rPr>
+      </w:pPr>
+      <w:r>
+        <w:rPr>
+          <w:rFonts w:cstheme="minorHAnsi"/>
+          <w:color w:val="24292E"/>
+          <w:sz w:val="20"/>
+          <w:szCs w:val="20"/>
+          <w:shd w:val="clear" w:color="auto" w:fill="FFFFFF"/>
+        </w:rPr>
+        <w:t xml:space="preserve">Login </w:t>
+      </w:r>
+      <w:r>
+        <w:rPr>
+          <w:rFonts w:cstheme="minorHAnsi"/>
+          <w:color w:val="24292E"/>
+          <w:sz w:val="20"/>
+          <w:szCs w:val="20"/>
+          <w:shd w:val="clear" w:color="auto" w:fill="FFFFFF"/>
+        </w:rPr>
+        <w:t>Information (</w:t>
+      </w:r>
+      <w:r>
+        <w:rPr>
+          <w:rFonts w:cstheme="minorHAnsi"/>
+          <w:color w:val="24292E"/>
+          <w:sz w:val="20"/>
+          <w:szCs w:val="20"/>
+          <w:shd w:val="clear" w:color="auto" w:fill="FFFFFF"/>
+        </w:rPr>
+        <w:t xml:space="preserve">username/password): </w:t>
+      </w:r>
+    </w:p>
+    <w:p>
+      <w:pPr>
+        <w:pStyle w:val="a6"/>
+        <w:numPr>
+          <w:ilvl w:val="0"/>
+          <w:numId w:val="3"/>
+        </w:numPr>
+        <w:ind w:firstLineChars="0"/>
+        <w:rPr>
+          <w:rFonts w:cstheme="minorHAnsi"/>
+          <w:color w:val="24292E"/>
+          <w:sz w:val="20"/>
+          <w:szCs w:val="20"/>
+          <w:shd w:val="clear" w:color="auto" w:fill="FFFFFF"/>
+        </w:rPr>
+      </w:pPr>
+      <w:r>
+        <w:rPr>
+          <w:rFonts w:cstheme="minorHAnsi"/>
+          <w:color w:val="24292E"/>
+          <w:sz w:val="20"/>
+          <w:szCs w:val="20"/>
+          <w:shd w:val="clear" w:color="auto" w:fill="FFFFFF"/>
+        </w:rPr>
+        <w:t>Technical PC: admin/Qazqwerty123</w:t>
+      </w:r>
+    </w:p>
+    <w:p>
+      <w:pPr>
+        <w:pStyle w:val="a6"/>
+        <w:numPr>
+          <w:ilvl w:val="0"/>
+          <w:numId w:val="3"/>
+        </w:numPr>
+        <w:ind w:firstLineChars="0"/>
+        <w:rPr>
+          <w:rFonts w:cstheme="minorHAnsi"/>
+          <w:color w:val="24292E"/>
+          <w:sz w:val="20"/>
+          <w:szCs w:val="20"/>
+          <w:shd w:val="clear" w:color="auto" w:fill="FFFFFF"/>
+        </w:rPr>
+      </w:pPr>
+      <w:r>
+        <w:rPr>
+          <w:rFonts w:cstheme="minorHAnsi"/>
+          <w:color w:val="24292E"/>
+          <w:sz w:val="20"/>
+          <w:szCs w:val="20"/>
+          <w:shd w:val="clear" w:color="auto" w:fill="FFFFFF"/>
+        </w:rPr>
+        <w:t>HMI PC: root/Qazqwerty123</w:t>
+      </w:r>
+    </w:p>
+    <w:p>
+      <w:pPr>
+        <w:pStyle w:val="a6"/>
+        <w:numPr>
+          <w:ilvl w:val="0"/>
+          <w:numId w:val="3"/>
+        </w:numPr>
+        <w:ind w:firstLineChars="0"/>
+        <w:rPr>
+          <w:rFonts w:cstheme="minorHAnsi"/>
+          <w:color w:val="24292E"/>
+          <w:sz w:val="20"/>
+          <w:szCs w:val="20"/>
+          <w:shd w:val="clear" w:color="auto" w:fill="FFFFFF"/>
+        </w:rPr>
+      </w:pPr>
+      <w:r>
+        <w:rPr>
+          <w:rFonts w:cstheme="minorHAnsi"/>
+          <w:color w:val="24292E"/>
+          <w:sz w:val="20"/>
+          <w:szCs w:val="20"/>
+          <w:shd w:val="clear" w:color="auto" w:fill="FFFFFF"/>
+        </w:rPr>
+        <w:t>Orchestrator</w:t>
+      </w:r>
+      <w:r>
+        <w:rPr>
+          <w:rFonts w:cstheme="minorHAnsi"/>
+          <w:color w:val="24292E"/>
+          <w:sz w:val="20"/>
+          <w:szCs w:val="20"/>
+          <w:shd w:val="clear" w:color="auto" w:fill="FFFFFF"/>
+        </w:rPr>
+        <w:t xml:space="preserve"> PC: 00000000/00000000 =&gt; o</w:t>
+      </w:r>
+      <w:r>
+        <w:rPr>
+          <w:rFonts w:cstheme="minorHAnsi"/>
+          <w:color w:val="24292E"/>
+          <w:sz w:val="20"/>
+          <w:szCs w:val="20"/>
+          <w:shd w:val="clear" w:color="auto" w:fill="FFFFFF"/>
+        </w:rPr>
+        <w:t>rchestrator</w:t>
+      </w:r>
+      <w:r>
+        <w:rPr>
+          <w:rFonts w:cstheme="minorHAnsi"/>
+          <w:color w:val="24292E"/>
+          <w:sz w:val="20"/>
+          <w:szCs w:val="20"/>
+          <w:shd w:val="clear" w:color="auto" w:fill="FFFFFF"/>
+        </w:rPr>
+        <w:t>/Qazqwerty123</w:t>
+      </w:r>
+    </w:p>
+    <w:p>
+      <w:pPr>
+        <w:pStyle w:val="a6"/>
+        <w:numPr>
+          <w:ilvl w:val="1"/>
+          <w:numId w:val="2"/>
+        </w:numPr>
+        <w:ind w:firstLineChars="0"/>
+        <w:rPr>
+          <w:rFonts w:cstheme="minorHAnsi"/>
+          <w:color w:val="24292E"/>
+          <w:sz w:val="20"/>
+          <w:szCs w:val="20"/>
+          <w:shd w:val="clear" w:color="auto" w:fill="FFFFFF"/>
+        </w:rPr>
+      </w:pPr>
+      <w:r>
+        <w:rPr>
+          <w:rFonts w:cstheme="minorHAnsi"/>
+          <w:color w:val="24292E"/>
+          <w:sz w:val="20"/>
+          <w:szCs w:val="20"/>
+          <w:shd w:val="clear" w:color="auto" w:fill="FFFFFF"/>
+        </w:rPr>
+        <w:t>Make sure the attack device (Raspberry PI)</w:t>
+      </w:r>
+      <w:r>
+        <w:rPr>
+          <w:rFonts w:cstheme="minorHAnsi"/>
+          <w:color w:val="24292E"/>
+          <w:sz w:val="20"/>
+          <w:szCs w:val="20"/>
+          <w:shd w:val="clear" w:color="auto" w:fill="FFFFFF"/>
+        </w:rPr>
+        <w:t xml:space="preserve"> is also powered up</w:t>
+      </w:r>
+      <w:r>
+        <w:rPr>
+          <w:rFonts w:cstheme="minorHAnsi"/>
+          <w:color w:val="24292E"/>
+          <w:sz w:val="20"/>
+          <w:szCs w:val="20"/>
+          <w:shd w:val="clear" w:color="auto" w:fill="FFFFFF"/>
+        </w:rPr>
+        <w:t>. (</w:t>
+      </w:r>
+      <w:r>
+        <w:rPr>
+          <w:rFonts w:cstheme="minorHAnsi"/>
+          <w:color w:val="24292E"/>
+          <w:sz w:val="20"/>
+          <w:szCs w:val="20"/>
+          <w:shd w:val="clear" w:color="auto" w:fill="FFFFFF"/>
+        </w:rPr>
+        <w:t>The Raspberry PI green light is on.)</w:t>
+      </w:r>
+    </w:p>
+    <w:p>
+      <w:pPr>
+        <w:rPr>
+          <w:rFonts w:cstheme="minorHAnsi"/>
+          <w:color w:val="24292E"/>
+          <w:sz w:val="20"/>
+          <w:szCs w:val="20"/>
+          <w:shd w:val="clear" w:color="auto" w:fill="FFFFFF"/>
+        </w:rPr>
+      </w:pPr>
+    </w:p>
+    <w:p>
+      <w:pPr>
+        <w:rPr>
+          <w:rFonts w:cstheme="minorHAnsi"/>
+          <w:color w:val="24292E"/>
+          <w:sz w:val="20"/>
+          <w:szCs w:val="20"/>
+          <w:shd w:val="clear" w:color="auto" w:fill="FFFFFF"/>
+        </w:rPr>
+      </w:pPr>
+      <w:r>
+        <w:rPr>
+          <w:rFonts w:cstheme="minorHAnsi"/>
+          <w:color w:val="24292E"/>
+          <w:sz w:val="20"/>
+          <w:szCs w:val="20"/>
+          <w:shd w:val="clear" w:color="auto" w:fill="FFFFFF"/>
+        </w:rPr>
+        <w:t>Step2 Demo False data injection attack</w:t>
+      </w:r>
+    </w:p>
+    <w:p>
+      <w:pPr>
+        <w:rPr>
+          <w:rFonts w:cstheme="minorHAnsi"/>
+          <w:color w:val="24292E"/>
+          <w:sz w:val="20"/>
+          <w:szCs w:val="20"/>
+          <w:shd w:val="clear" w:color="auto" w:fill="FFFFFF"/>
+        </w:rPr>
+      </w:pPr>
+    </w:p>
+    <w:p>
+      <w:pPr>
+        <w:rPr>
+          <w:rFonts w:cstheme="minorHAnsi"/>
+          <w:color w:val="24292E"/>
+          <w:sz w:val="20"/>
+          <w:szCs w:val="20"/>
+          <w:shd w:val="clear" w:color="auto" w:fill="FFFFFF"/>
+        </w:rPr>
+      </w:pPr>
+      <w:r>
+        <w:rPr>
+          <w:rFonts w:cstheme="minorHAnsi"/>
+          <w:color w:val="24292E"/>
+          <w:sz w:val="20"/>
+          <w:szCs w:val="20"/>
+          <w:shd w:val="clear" w:color="auto" w:fill="FFFFFF"/>
+        </w:rPr>
+        <w:t>2.1</w:t>
+      </w:r>
+      <w:r>
+        <w:rPr>
+          <w:rFonts w:cstheme="minorHAnsi"/>
+          <w:color w:val="24292E"/>
+          <w:sz w:val="20"/>
+          <w:szCs w:val="20"/>
+          <w:shd w:val="clear" w:color="auto" w:fill="FFFFFF"/>
+        </w:rPr>
+        <w:t xml:space="preserve"> </w:t>
+      </w:r>
+      <w:r>
+        <w:rPr>
+          <w:rFonts w:cstheme="minorHAnsi"/>
+          <w:color w:val="24292E"/>
+          <w:sz w:val="20"/>
+          <w:szCs w:val="20"/>
+          <w:shd w:val="clear" w:color="auto" w:fill="FFFFFF"/>
+        </w:rPr>
+        <w:t>Turn on and off the Runway light to show the control works normally</w:t>
+      </w:r>
+      <w:r>
+        <w:rPr>
+          <w:rFonts w:cstheme="minorHAnsi"/>
+          <w:color w:val="24292E"/>
+          <w:sz w:val="20"/>
+          <w:szCs w:val="20"/>
+          <w:shd w:val="clear" w:color="auto" w:fill="FFFFFF"/>
+        </w:rPr>
+        <w:t xml:space="preserve">, leave the runway light at turn on state. </w:t>
+      </w:r>
+    </w:p>
+    <w:p>
+      <w:pPr>
+        <w:rPr>
+          <w:rFonts w:cstheme="minorHAnsi"/>
+          <w:color w:val="24292E"/>
+          <w:sz w:val="20"/>
+          <w:szCs w:val="20"/>
+          <w:shd w:val="clear" w:color="auto" w:fill="FFFFFF"/>
+        </w:rPr>
+      </w:pPr>
+    </w:p>
+    <w:p>
+      <w:pPr>
+        <w:rPr>
+          <w:rFonts w:cstheme="minorHAnsi"/>
+          <w:color w:val="24292E"/>
+          <w:sz w:val="20"/>
+          <w:szCs w:val="20"/>
+          <w:shd w:val="clear" w:color="auto" w:fill="FFFFFF"/>
+        </w:rPr>
+      </w:pPr>
+      <w:r>
+        <w:rPr>
+          <w:rFonts w:cstheme="minorHAnsi"/>
+          <w:color w:val="24292E"/>
+          <w:sz w:val="20"/>
+          <w:szCs w:val="20"/>
+          <w:shd w:val="clear" w:color="auto" w:fill="FFFFFF"/>
+        </w:rPr>
+        <w:t xml:space="preserve">2.2 </w:t>
+      </w:r>
+      <w:r>
+        <w:rPr>
+          <w:rFonts w:cstheme="minorHAnsi"/>
+          <w:color w:val="24292E"/>
+          <w:sz w:val="20"/>
+          <w:szCs w:val="20"/>
+          <w:shd w:val="clear" w:color="auto" w:fill="FFFFFF"/>
+        </w:rPr>
+        <w:t>Login the orchestrator</w:t>
+      </w:r>
+      <w:r>
+        <w:rPr>
+          <w:rFonts w:cstheme="minorHAnsi"/>
+          <w:color w:val="24292E"/>
+          <w:sz w:val="20"/>
+          <w:szCs w:val="20"/>
+          <w:shd w:val="clear" w:color="auto" w:fill="FFFFFF"/>
+        </w:rPr>
+        <w:t xml:space="preserve"> PC, open the browser and type in </w:t>
+      </w:r>
+      <w:r>
+        <w:rPr>
+          <w:rFonts w:cstheme="minorHAnsi"/>
+          <w:color w:val="24292E"/>
+          <w:sz w:val="20"/>
+          <w:szCs w:val="20"/>
+          <w:shd w:val="clear" w:color="auto" w:fill="FFFFFF"/>
+        </w:rPr>
+        <w:t>URL</w:t>
+      </w:r>
+      <w:r>
+        <w:rPr>
+          <w:rFonts w:cstheme="minorHAnsi"/>
+          <w:color w:val="24292E"/>
+          <w:sz w:val="20"/>
+          <w:szCs w:val="20"/>
+          <w:shd w:val="clear" w:color="auto" w:fill="FFFFFF"/>
+        </w:rPr>
+        <w:t xml:space="preserve">: </w:t>
+      </w:r>
+    </w:p>
+    <w:p>
+      <w:pPr>
+        <w:rPr>
+          <w:rFonts w:cstheme="minorHAnsi"/>
+          <w:color w:val="24292E"/>
+          <w:sz w:val="20"/>
+          <w:szCs w:val="20"/>
+          <w:shd w:val="clear" w:color="auto" w:fill="FFFFFF"/>
+        </w:rPr>
+      </w:pPr>
+      <w:hyperlink r:id="rId7" w:history="1">
+        <w:r>
+          <w:rPr>
+            <w:rStyle w:val="a7"/>
+            <w:rFonts w:cstheme="minorHAnsi"/>
+            <w:sz w:val="20"/>
+            <w:szCs w:val="20"/>
+            <w:shd w:val="clear" w:color="auto" w:fill="FFFFFF"/>
+          </w:rPr>
+          <w:t>http://localhost:5000</w:t>
+        </w:r>
+      </w:hyperlink>
+      <w:r>
+        <w:rPr>
+          <w:rFonts w:cstheme="minorHAnsi"/>
+          <w:color w:val="24292E"/>
+          <w:sz w:val="20"/>
+          <w:szCs w:val="20"/>
+          <w:shd w:val="clear" w:color="auto" w:fill="FFFFFF"/>
+        </w:rPr>
+        <w:t xml:space="preserve"> or</w:t>
+      </w:r>
+      <w:r>
+        <w:rPr>
+          <w:rFonts w:cstheme="minorHAnsi"/>
+          <w:color w:val="24292E"/>
+          <w:sz w:val="20"/>
+          <w:szCs w:val="20"/>
+          <w:shd w:val="clear" w:color="auto" w:fill="FFFFFF"/>
+        </w:rPr>
+        <w:t> </w:t>
+      </w:r>
+      <w:hyperlink r:id="rId8" w:history="1">
+        <w:r>
+          <w:rPr>
+            <w:rStyle w:val="a7"/>
+            <w:rFonts w:cstheme="minorHAnsi"/>
+            <w:sz w:val="20"/>
+            <w:szCs w:val="20"/>
+            <w:shd w:val="clear" w:color="auto" w:fill="FFFFFF"/>
+          </w:rPr>
+          <w:t>http://127.0.0.1:5000</w:t>
+        </w:r>
+      </w:hyperlink>
+      <w:r>
+        <w:rPr>
+          <w:rFonts w:cstheme="minorHAnsi"/>
+          <w:sz w:val="20"/>
+          <w:szCs w:val="20"/>
+          <w:shd w:val="clear" w:color="auto" w:fill="FFFFFF"/>
+        </w:rPr>
+        <w:t xml:space="preserve"> and the attack control page will show as below</w:t>
+      </w:r>
+      <w:r>
+        <w:rPr>
+          <w:rFonts w:cstheme="minorHAnsi"/>
+          <w:sz w:val="20"/>
+          <w:szCs w:val="20"/>
+          <w:shd w:val="clear" w:color="auto" w:fill="FFFFFF"/>
+        </w:rPr>
+        <w:t xml:space="preserve">. Press the </w:t>
+      </w:r>
+      <w:r>
+        <w:rPr>
+          <w:rFonts w:cstheme="minorHAnsi"/>
+          <w:sz w:val="20"/>
+          <w:szCs w:val="20"/>
+          <w:shd w:val="clear" w:color="auto" w:fill="FFFFFF"/>
+        </w:rPr>
+        <w:t xml:space="preserve">red color </w:t>
+      </w:r>
+      <w:r>
+        <w:rPr>
+          <w:rFonts w:cstheme="minorHAnsi"/>
+          <w:sz w:val="20"/>
+          <w:szCs w:val="20"/>
+          <w:shd w:val="clear" w:color="auto" w:fill="FFFFFF"/>
+        </w:rPr>
+        <w:t>“</w:t>
+      </w:r>
+      <w:proofErr w:type="gramStart"/>
+      <w:r>
+        <w:rPr>
+          <w:rFonts w:cstheme="minorHAnsi"/>
+          <w:sz w:val="20"/>
+          <w:szCs w:val="20"/>
+          <w:shd w:val="clear" w:color="auto" w:fill="FFFFFF"/>
+        </w:rPr>
+        <w:t>start attack</w:t>
+      </w:r>
+      <w:proofErr w:type="gramEnd"/>
+      <w:r>
+        <w:rPr>
+          <w:rFonts w:cstheme="minorHAnsi"/>
+          <w:sz w:val="20"/>
+          <w:szCs w:val="20"/>
+          <w:shd w:val="clear" w:color="auto" w:fill="FFFFFF"/>
+        </w:rPr>
+        <w:t>” button (marked in the red rectangle).</w:t>
+      </w:r>
+    </w:p>
+    <w:p>
+      <w:pPr>
+        <w:rPr>
+          <w:rFonts w:cstheme="minorHAnsi"/>
+          <w:sz w:val="20"/>
+          <w:szCs w:val="20"/>
+          <w:shd w:val="clear" w:color="auto" w:fill="FFFFFF"/>
+        </w:rPr>
+      </w:pPr>
+      <w:r>
+        <w:rPr>
+          <w:rFonts w:cstheme="minorHAnsi"/>
+          <w:noProof/>
+          <w:sz w:val="20"/>
+          <w:szCs w:val="20"/>
+          <w:shd w:val="clear" w:color="auto" w:fill="FFFFFF"/>
+        </w:rPr>
+        <w:lastRenderedPageBreak/>
+        <w:pict>
+          <v:shapetype id="_x0000_t75" coordsize="21600,21600" o:spt="75" o:preferrelative="t" path="m@4@5l@4@11@9@11@9@5xe" filled="f" stroked="f">
+            <v:stroke joinstyle="miter"/>
+            <v:formulas>
+              <v:f eqn="if lineDrawn pixelLineWidth 0"/>
+              <v:f eqn="sum @0 1 0"/>
+              <v:f eqn="sum 0 0 @1"/>
+              <v:f eqn="prod @2 1 2"/>
+              <v:f eqn="prod @3 21600 pixelWidth"/>
+              <v:f eqn="prod @3 21600 pixelHeight"/>
+              <v:f eqn="sum @0 0 1"/>
+              <v:f eqn="prod @6 1 2"/>
+              <v:f eqn="prod @7 21600 pixelWidth"/>
+              <v:f eqn="sum @8 21600 0"/>
+              <v:f eqn="prod @7 21600 pixelHeight"/>
+              <v:f eqn="sum @10 21600 0"/>
+            </v:formulas>
+            <v:path o:extrusionok="f" gradientshapeok="t" o:connecttype="rect"/>
+            <o:lock v:ext="edit" aspectratio="t"/>
+          </v:shapetype>
+          <v:shape id="_x0000_i1025" type="#_x0000_t75" style="width:451.4pt;height:336.85pt">
+            <v:imagedata r:id="rId9" o:title="attackCtrlWeb2"/>
+          </v:shape>
+        </w:pict>
+      </w:r>
+    </w:p>
+    <w:p>
+      <w:pPr>
+        <w:rPr>
+          <w:rFonts w:cstheme="minorHAnsi"/>
+          <w:sz w:val="20"/>
+          <w:szCs w:val="20"/>
+          <w:shd w:val="clear" w:color="auto" w:fill="FFFFFF"/>
+        </w:rPr>
+      </w:pPr>
+    </w:p>
+    <w:p>
+      <w:pPr>
+        <w:rPr>
+          <w:rFonts w:cstheme="minorHAnsi"/>
+          <w:sz w:val="20"/>
+          <w:szCs w:val="20"/>
+          <w:shd w:val="clear" w:color="auto" w:fill="FFFFFF"/>
+        </w:rPr>
+      </w:pPr>
+      <w:r>
+        <w:rPr>
+          <w:rFonts w:cstheme="minorHAnsi"/>
+          <w:sz w:val="20"/>
+          <w:szCs w:val="20"/>
+          <w:shd w:val="clear" w:color="auto" w:fill="FFFFFF"/>
+        </w:rPr>
+        <w:t xml:space="preserve">2.3 After 10 ~ 20 seconds, when the runway light turns off which means the false data injection attack was started successfully. Try to turn on/off the runway light from the training HMI and you can see the control signal was reversed. </w:t>
+      </w:r>
+    </w:p>
+    <w:p>
+      <w:pPr>
+        <w:rPr>
+          <w:rFonts w:cstheme="minorHAnsi"/>
+          <w:sz w:val="20"/>
+          <w:szCs w:val="20"/>
+          <w:shd w:val="clear" w:color="auto" w:fill="FFFFFF"/>
+        </w:rPr>
+      </w:pPr>
+    </w:p>
+    <w:p>
+      <w:pPr>
+        <w:rPr>
+          <w:rFonts w:cstheme="minorHAnsi"/>
+          <w:sz w:val="20"/>
+          <w:szCs w:val="20"/>
+          <w:shd w:val="clear" w:color="auto" w:fill="FFFFFF"/>
+        </w:rPr>
+      </w:pPr>
+      <w:r>
+        <w:rPr>
+          <w:rFonts w:cstheme="minorHAnsi"/>
+          <w:sz w:val="20"/>
+          <w:szCs w:val="20"/>
+          <w:shd w:val="clear" w:color="auto" w:fill="FFFFFF"/>
+        </w:rPr>
+        <w:t>2.4 Press the</w:t>
+      </w:r>
+      <w:r>
+        <w:rPr>
+          <w:rFonts w:cstheme="minorHAnsi"/>
+          <w:sz w:val="20"/>
+          <w:szCs w:val="20"/>
+          <w:shd w:val="clear" w:color="auto" w:fill="FFFFFF"/>
+        </w:rPr>
+        <w:t xml:space="preserve"> green color</w:t>
+      </w:r>
+      <w:r>
+        <w:rPr>
+          <w:rFonts w:cstheme="minorHAnsi"/>
+          <w:sz w:val="20"/>
+          <w:szCs w:val="20"/>
+          <w:shd w:val="clear" w:color="auto" w:fill="FFFFFF"/>
+        </w:rPr>
+        <w:t xml:space="preserve"> “S</w:t>
+      </w:r>
+      <w:r>
+        <w:rPr>
+          <w:rFonts w:cstheme="minorHAnsi"/>
+          <w:sz w:val="20"/>
+          <w:szCs w:val="20"/>
+          <w:shd w:val="clear" w:color="auto" w:fill="FFFFFF"/>
+        </w:rPr>
+        <w:t>top attack</w:t>
+      </w:r>
+      <w:r>
+        <w:rPr>
+          <w:rFonts w:cstheme="minorHAnsi"/>
+          <w:sz w:val="20"/>
+          <w:szCs w:val="20"/>
+          <w:shd w:val="clear" w:color="auto" w:fill="FFFFFF"/>
+        </w:rPr>
+        <w:t>”</w:t>
+      </w:r>
+      <w:r>
+        <w:rPr>
+          <w:rFonts w:cstheme="minorHAnsi"/>
+          <w:sz w:val="20"/>
+          <w:szCs w:val="20"/>
+          <w:shd w:val="clear" w:color="auto" w:fill="FFFFFF"/>
+        </w:rPr>
+        <w:t xml:space="preserve"> button and after 20~30 second when the Run way lights is same as the state shown on the HMI which means the attack has been stopped. Turn on and off the runway light to show the HMI control was recovered. </w:t>
+      </w:r>
+    </w:p>
+    <w:p>
+      <w:pPr>
+        <w:rPr>
+          <w:rFonts w:cstheme="minorHAnsi"/>
+          <w:sz w:val="20"/>
+          <w:szCs w:val="20"/>
+          <w:shd w:val="clear" w:color="auto" w:fill="FFFFFF"/>
+        </w:rPr>
+      </w:pPr>
+    </w:p>
+    <w:p>
+      <w:pPr>
+        <w:rPr>
+          <w:rFonts w:cstheme="minorHAnsi"/>
+          <w:sz w:val="20"/>
+          <w:szCs w:val="20"/>
+          <w:shd w:val="clear" w:color="auto" w:fill="FFFFFF"/>
+        </w:rPr>
+      </w:pPr>
+    </w:p>
+    <w:p>
+      <w:pPr>
+        <w:rPr>
+          <w:rFonts w:cstheme="minorHAnsi"/>
+          <w:sz w:val="20"/>
+          <w:szCs w:val="20"/>
+          <w:shd w:val="clear" w:color="auto" w:fill="FFFFFF"/>
+        </w:rPr>
+      </w:pPr>
+    </w:p>
+    <w:p>
+      <w:pPr>
+        <w:rPr>
+          <w:rFonts w:cstheme="minorHAnsi"/>
+          <w:sz w:val="20"/>
+          <w:szCs w:val="20"/>
+          <w:shd w:val="clear" w:color="auto" w:fill="FFFFFF"/>
+        </w:rPr>
+      </w:pPr>
+    </w:p>
+    <w:p>
+      <w:pPr>
+        <w:rPr>
+          <w:rFonts w:cstheme="minorHAnsi"/>
+          <w:sz w:val="20"/>
+          <w:szCs w:val="20"/>
+          <w:shd w:val="clear" w:color="auto" w:fill="FFFFFF"/>
+        </w:rPr>
+      </w:pPr>
+    </w:p>
+    <w:p>
+      <w:pPr>
+        <w:rPr>
+          <w:rFonts w:cstheme="minorHAnsi"/>
+          <w:sz w:val="20"/>
+          <w:szCs w:val="20"/>
+          <w:shd w:val="clear" w:color="auto" w:fill="FFFFFF"/>
+        </w:rPr>
+      </w:pPr>
+    </w:p>
+    <w:p>
+      <w:pPr>
+        <w:rPr>
+          <w:rFonts w:cstheme="minorHAnsi"/>
+          <w:sz w:val="20"/>
+          <w:szCs w:val="20"/>
+          <w:shd w:val="clear" w:color="auto" w:fill="FFFFFF"/>
+        </w:rPr>
+      </w:pPr>
+    </w:p>
+    <w:p>
+      <w:pPr>
+        <w:rPr>
+          <w:rFonts w:cstheme="minorHAnsi"/>
+          <w:sz w:val="20"/>
+          <w:szCs w:val="20"/>
+          <w:shd w:val="clear" w:color="auto" w:fill="FFFFFF"/>
+        </w:rPr>
+      </w:pPr>
+    </w:p>
+    <w:p>
+      <w:pPr>
+        <w:rPr>
+          <w:rFonts w:cstheme="minorHAnsi"/>
+          <w:sz w:val="20"/>
+          <w:szCs w:val="20"/>
+          <w:shd w:val="clear" w:color="auto" w:fill="FFFFFF"/>
+        </w:rPr>
+      </w:pPr>
+    </w:p>
+    <w:p>
+      <w:pPr>
+        <w:rPr>
+          <w:rFonts w:cstheme="minorHAnsi"/>
           <w:sz w:val="20"/>
           <w:szCs w:val="20"/>
           <w:shd w:val="clear" w:color="auto" w:fill="FFFFFF"/>
@@ -875,6 +1689,119 @@
     </w:lvl>
   </w:abstractNum>
   <w:abstractNum w:abstractNumId="1">
+    <w:nsid w:val="1C7730DE"/>
+    <w:multiLevelType w:val="hybridMultilevel"/>
+    <w:tmpl w:val="66622A9C"/>
+    <w:lvl w:ilvl="0" w:tplc="AE3CA124">
+      <w:start w:val="2"/>
+      <w:numFmt w:val="bullet"/>
+      <w:lvlText w:val="-"/>
+      <w:lvlJc w:val="left"/>
+      <w:pPr>
+        <w:ind w:left="720" w:hanging="360"/>
+      </w:pPr>
+      <w:rPr>
+        <w:rFonts w:ascii="Calibri" w:eastAsiaTheme="minorEastAsia" w:hAnsi="Calibri" w:cs="Calibri" w:hint="default"/>
+      </w:rPr>
+    </w:lvl>
+    <w:lvl w:ilvl="1" w:tplc="04090003" w:tentative="1">
+      <w:start w:val="1"/>
+      <w:numFmt w:val="bullet"/>
+      <w:lvlText w:val=""/>
+      <w:lvlJc w:val="left"/>
+      <w:pPr>
+        <w:ind w:left="1200" w:hanging="420"/>
+      </w:pPr>
+      <w:rPr>
+        <w:rFonts w:ascii="Wingdings" w:hAnsi="Wingdings" w:hint="default"/>
+      </w:rPr>
+    </w:lvl>
+    <w:lvl w:ilvl="2" w:tplc="04090005" w:tentative="1">
+      <w:start w:val="1"/>
+      <w:numFmt w:val="bullet"/>
+      <w:lvlText w:val=""/>
+      <w:lvlJc w:val="left"/>
+      <w:pPr>
+        <w:ind w:left="1620" w:hanging="420"/>
+      </w:pPr>
+      <w:rPr>
+        <w:rFonts w:ascii="Wingdings" w:hAnsi="Wingdings" w:hint="default"/>
+      </w:rPr>
+    </w:lvl>
+    <w:lvl w:ilvl="3" w:tplc="04090001" w:tentative="1">
+      <w:start w:val="1"/>
+      <w:numFmt w:val="bullet"/>
+      <w:lvlText w:val=""/>
+      <w:lvlJc w:val="left"/>
+      <w:pPr>
+        <w:ind w:left="2040" w:hanging="420"/>
+      </w:pPr>
+      <w:rPr>
+        <w:rFonts w:ascii="Wingdings" w:hAnsi="Wingdings" w:hint="default"/>
+      </w:rPr>
+    </w:lvl>
+    <w:lvl w:ilvl="4" w:tplc="04090003" w:tentative="1">
+      <w:start w:val="1"/>
+      <w:numFmt w:val="bullet"/>
+      <w:lvlText w:val=""/>
+      <w:lvlJc w:val="left"/>
+      <w:pPr>
+        <w:ind w:left="2460" w:hanging="420"/>
+      </w:pPr>
+      <w:rPr>
+        <w:rFonts w:ascii="Wingdings" w:hAnsi="Wingdings" w:hint="default"/>
+      </w:rPr>
+    </w:lvl>
+    <w:lvl w:ilvl="5" w:tplc="04090005" w:tentative="1">
+      <w:start w:val="1"/>
+      <w:numFmt w:val="bullet"/>
+      <w:lvlText w:val=""/>
+      <w:lvlJc w:val="left"/>
+      <w:pPr>
+        <w:ind w:left="2880" w:hanging="420"/>
+      </w:pPr>
+      <w:rPr>
+        <w:rFonts w:ascii="Wingdings" w:hAnsi="Wingdings" w:hint="default"/>
+      </w:rPr>
+    </w:lvl>
+    <w:lvl w:ilvl="6" w:tplc="04090001" w:tentative="1">
+      <w:start w:val="1"/>
+      <w:numFmt w:val="bullet"/>
+      <w:lvlText w:val=""/>
+      <w:lvlJc w:val="left"/>
+      <w:pPr>
+        <w:ind w:left="3300" w:hanging="420"/>
+      </w:pPr>
+      <w:rPr>
+        <w:rFonts w:ascii="Wingdings" w:hAnsi="Wingdings" w:hint="default"/>
+      </w:rPr>
+    </w:lvl>
+    <w:lvl w:ilvl="7" w:tplc="04090003" w:tentative="1">
+      <w:start w:val="1"/>
+      <w:numFmt w:val="bullet"/>
+      <w:lvlText w:val=""/>
+      <w:lvlJc w:val="left"/>
+      <w:pPr>
+        <w:ind w:left="3720" w:hanging="420"/>
+      </w:pPr>
+      <w:rPr>
+        <w:rFonts w:ascii="Wingdings" w:hAnsi="Wingdings" w:hint="default"/>
+      </w:rPr>
+    </w:lvl>
+    <w:lvl w:ilvl="8" w:tplc="04090005" w:tentative="1">
+      <w:start w:val="1"/>
+      <w:numFmt w:val="bullet"/>
+      <w:lvlText w:val=""/>
+      <w:lvlJc w:val="left"/>
+      <w:pPr>
+        <w:ind w:left="4140" w:hanging="420"/>
+      </w:pPr>
+      <w:rPr>
+        <w:rFonts w:ascii="Wingdings" w:hAnsi="Wingdings" w:hint="default"/>
+      </w:rPr>
+    </w:lvl>
+  </w:abstractNum>
+  <w:abstractNum w:abstractNumId="2">
     <w:nsid w:val="4AA55E61"/>
     <w:multiLevelType w:val="hybridMultilevel"/>
     <w:tmpl w:val="E0D6EC0C"/>
@@ -964,10 +1891,13 @@
     </w:lvl>
   </w:abstractNum>
   <w:num w:numId="1">
-    <w:abstractNumId w:val="1"/>
+    <w:abstractNumId w:val="2"/>
   </w:num>
   <w:num w:numId="2">
     <w:abstractNumId w:val="0"/>
+  </w:num>
+  <w:num w:numId="3">
+    <w:abstractNumId w:val="1"/>
   </w:num>
 </w:numbering>
 </file>
@@ -1292,6 +2222,42 @@
       <w:ind w:firstLineChars="200" w:firstLine="420"/>
     </w:pPr>
   </w:style>
+  <w:style w:type="character" w:styleId="a7">
+    <w:name w:val="Hyperlink"/>
+    <w:basedOn w:val="a0"/>
+    <w:uiPriority w:val="99"/>
+    <w:unhideWhenUsed/>
+    <w:rsid w:val="00E36702"/>
+    <w:rPr>
+      <w:color w:val="0000FF" w:themeColor="hyperlink"/>
+      <w:u w:val="single"/>
+    </w:rPr>
+  </w:style>
+  <w:style w:type="paragraph" w:styleId="a8">
+    <w:name w:val="Balloon Text"/>
+    <w:basedOn w:val="a"/>
+    <w:link w:val="Char1"/>
+    <w:uiPriority w:val="99"/>
+    <w:semiHidden/>
+    <w:unhideWhenUsed/>
+    <w:rsid w:val="00F72D5C"/>
+    <w:rPr>
+      <w:sz w:val="18"/>
+      <w:szCs w:val="18"/>
+    </w:rPr>
+  </w:style>
+  <w:style w:type="character" w:customStyle="1" w:styleId="Char1">
+    <w:name w:val="批注框文本 Char"/>
+    <w:basedOn w:val="a0"/>
+    <w:link w:val="a8"/>
+    <w:uiPriority w:val="99"/>
+    <w:semiHidden/>
+    <w:rsid w:val="00F72D5C"/>
+    <w:rPr>
+      <w:sz w:val="18"/>
+      <w:szCs w:val="18"/>
+    </w:rPr>
+  </w:style>
 </w:styles>
 </file>
 

</xml_diff>

<commit_message>
Added the black out attack doc.
</commit_message>
<xml_diff>
--- a/attack/remoteAtk/doc/Attack_Instruction_menu.docx
+++ b/attack/remoteAtk/doc/Attack_Instruction_menu.docx
@@ -35,13 +35,7 @@
         <w:t>Cyber Attack on OT-PLC-Railway System</w:t>
       </w:r>
     </w:p>
-    <w:p>
-      <w:pPr>
-        <w:rPr>
-          <w:rFonts w:hint="eastAsia"/>
-        </w:rPr>
-      </w:pPr>
-    </w:p>
+    <w:p/>
     <w:p>
       <w:pPr>
         <w:rPr>
@@ -1182,27 +1176,16 @@
           <w:szCs w:val="20"/>
           <w:shd w:val="clear" w:color="auto" w:fill="FFFFFF"/>
         </w:rPr>
-        <w:t>“</w:t>
-      </w:r>
-      <w:proofErr w:type="gramStart"/>
-      <w:r>
-        <w:rPr>
-          <w:rFonts w:cstheme="minorHAnsi"/>
-          <w:sz w:val="20"/>
-          <w:szCs w:val="20"/>
-          <w:shd w:val="clear" w:color="auto" w:fill="FFFFFF"/>
-        </w:rPr>
-        <w:t>start attack</w:t>
-      </w:r>
-      <w:proofErr w:type="gramEnd"/>
-      <w:r>
-        <w:rPr>
-          <w:rFonts w:cstheme="minorHAnsi"/>
-          <w:sz w:val="20"/>
-          <w:szCs w:val="20"/>
-          <w:shd w:val="clear" w:color="auto" w:fill="FFFFFF"/>
-        </w:rPr>
-        <w:t>” button (marked in the red rectangle).</w:t>
+        <w:t>“S</w:t>
+      </w:r>
+      <w:r>
+        <w:rPr>
+          <w:rFonts w:cstheme="minorHAnsi"/>
+          <w:sz w:val="20"/>
+          <w:szCs w:val="20"/>
+          <w:shd w:val="clear" w:color="auto" w:fill="FFFFFF"/>
+        </w:rPr>
+        <w:t>tart attack” button (marked in the red rectangle).</w:t>
       </w:r>
     </w:p>
     <w:p>
@@ -1366,71 +1349,565 @@
       <w:pPr>
         <w:rPr>
           <w:rFonts w:cstheme="minorHAnsi"/>
-          <w:sz w:val="20"/>
-          <w:szCs w:val="20"/>
-          <w:shd w:val="clear" w:color="auto" w:fill="FFFFFF"/>
-        </w:rPr>
-      </w:pPr>
-    </w:p>
-    <w:p>
-      <w:pPr>
-        <w:rPr>
-          <w:rFonts w:cstheme="minorHAnsi"/>
-          <w:sz w:val="20"/>
-          <w:szCs w:val="20"/>
-          <w:shd w:val="clear" w:color="auto" w:fill="FFFFFF"/>
-        </w:rPr>
-      </w:pPr>
-    </w:p>
-    <w:p>
-      <w:pPr>
-        <w:rPr>
-          <w:rFonts w:cstheme="minorHAnsi"/>
-          <w:sz w:val="20"/>
-          <w:szCs w:val="20"/>
-          <w:shd w:val="clear" w:color="auto" w:fill="FFFFFF"/>
-        </w:rPr>
-      </w:pPr>
-    </w:p>
-    <w:p>
-      <w:pPr>
-        <w:rPr>
-          <w:rFonts w:cstheme="minorHAnsi"/>
-          <w:sz w:val="20"/>
-          <w:szCs w:val="20"/>
-          <w:shd w:val="clear" w:color="auto" w:fill="FFFFFF"/>
-        </w:rPr>
-      </w:pPr>
-    </w:p>
-    <w:p>
-      <w:pPr>
-        <w:rPr>
-          <w:rFonts w:cstheme="minorHAnsi"/>
-          <w:sz w:val="20"/>
-          <w:szCs w:val="20"/>
-          <w:shd w:val="clear" w:color="auto" w:fill="FFFFFF"/>
-        </w:rPr>
-      </w:pPr>
-    </w:p>
-    <w:p>
-      <w:pPr>
-        <w:rPr>
-          <w:rFonts w:cstheme="minorHAnsi"/>
-          <w:sz w:val="20"/>
-          <w:szCs w:val="20"/>
-          <w:shd w:val="clear" w:color="auto" w:fill="FFFFFF"/>
-        </w:rPr>
-      </w:pPr>
-    </w:p>
-    <w:p>
-      <w:pPr>
-        <w:rPr>
-          <w:rFonts w:cstheme="minorHAnsi"/>
-          <w:sz w:val="20"/>
-          <w:szCs w:val="20"/>
-          <w:shd w:val="clear" w:color="auto" w:fill="FFFFFF"/>
-        </w:rPr>
-      </w:pPr>
+          <w:color w:val="24292E"/>
+          <w:sz w:val="20"/>
+          <w:szCs w:val="20"/>
+          <w:shd w:val="clear" w:color="auto" w:fill="FFFFFF"/>
+        </w:rPr>
+      </w:pPr>
+      <w:r>
+        <w:rPr>
+          <w:rFonts w:cstheme="minorHAnsi"/>
+          <w:color w:val="24292E"/>
+          <w:sz w:val="20"/>
+          <w:szCs w:val="20"/>
+          <w:shd w:val="clear" w:color="auto" w:fill="FFFFFF"/>
+        </w:rPr>
+        <w:t>Step</w:t>
+      </w:r>
+      <w:r>
+        <w:rPr>
+          <w:rFonts w:cstheme="minorHAnsi" w:hint="eastAsia"/>
+          <w:color w:val="24292E"/>
+          <w:sz w:val="20"/>
+          <w:szCs w:val="20"/>
+          <w:shd w:val="clear" w:color="auto" w:fill="FFFFFF"/>
+        </w:rPr>
+        <w:t>3</w:t>
+      </w:r>
+      <w:r>
+        <w:rPr>
+          <w:rFonts w:cstheme="minorHAnsi"/>
+          <w:color w:val="24292E"/>
+          <w:sz w:val="20"/>
+          <w:szCs w:val="20"/>
+          <w:shd w:val="clear" w:color="auto" w:fill="FFFFFF"/>
+        </w:rPr>
+        <w:t xml:space="preserve"> Demo Back Out Attack</w:t>
+      </w:r>
+    </w:p>
+    <w:p>
+      <w:pPr>
+        <w:rPr>
+          <w:rFonts w:cstheme="minorHAnsi"/>
+          <w:color w:val="24292E"/>
+          <w:sz w:val="20"/>
+          <w:szCs w:val="20"/>
+          <w:shd w:val="clear" w:color="auto" w:fill="FFFFFF"/>
+        </w:rPr>
+      </w:pPr>
+    </w:p>
+    <w:p>
+      <w:pPr>
+        <w:rPr>
+          <w:rFonts w:cstheme="minorHAnsi"/>
+          <w:color w:val="24292E"/>
+          <w:sz w:val="20"/>
+          <w:szCs w:val="20"/>
+          <w:shd w:val="clear" w:color="auto" w:fill="FFFFFF"/>
+        </w:rPr>
+      </w:pPr>
+      <w:r>
+        <w:rPr>
+          <w:rFonts w:cstheme="minorHAnsi"/>
+          <w:color w:val="24292E"/>
+          <w:sz w:val="20"/>
+          <w:szCs w:val="20"/>
+          <w:shd w:val="clear" w:color="auto" w:fill="FFFFFF"/>
+        </w:rPr>
+        <w:t>3.1</w:t>
+      </w:r>
+      <w:r>
+        <w:rPr>
+          <w:rFonts w:cstheme="minorHAnsi"/>
+          <w:color w:val="24292E"/>
+          <w:sz w:val="20"/>
+          <w:szCs w:val="20"/>
+          <w:shd w:val="clear" w:color="auto" w:fill="FFFFFF"/>
+        </w:rPr>
+        <w:t xml:space="preserve"> Turn on all the PLC output to show people the system is working normally. </w:t>
+      </w:r>
+    </w:p>
+    <w:p>
+      <w:pPr>
+        <w:rPr>
+          <w:rFonts w:cstheme="minorHAnsi"/>
+          <w:color w:val="24292E"/>
+          <w:sz w:val="20"/>
+          <w:szCs w:val="20"/>
+          <w:shd w:val="clear" w:color="auto" w:fill="FFFFFF"/>
+        </w:rPr>
+      </w:pPr>
+    </w:p>
+    <w:p>
+      <w:pPr>
+        <w:rPr>
+          <w:rFonts w:cstheme="minorHAnsi"/>
+          <w:color w:val="24292E"/>
+          <w:sz w:val="20"/>
+          <w:szCs w:val="20"/>
+          <w:shd w:val="clear" w:color="auto" w:fill="FFFFFF"/>
+        </w:rPr>
+      </w:pPr>
+      <w:r>
+        <w:rPr>
+          <w:rFonts w:cstheme="minorHAnsi"/>
+          <w:color w:val="24292E"/>
+          <w:sz w:val="20"/>
+          <w:szCs w:val="20"/>
+          <w:shd w:val="clear" w:color="auto" w:fill="FFFFFF"/>
+        </w:rPr>
+        <w:t>3.2</w:t>
+      </w:r>
+      <w:r>
+        <w:rPr>
+          <w:rFonts w:cstheme="minorHAnsi"/>
+          <w:color w:val="24292E"/>
+          <w:sz w:val="20"/>
+          <w:szCs w:val="20"/>
+          <w:shd w:val="clear" w:color="auto" w:fill="FFFFFF"/>
+        </w:rPr>
+        <w:t xml:space="preserve"> </w:t>
+      </w:r>
+      <w:r>
+        <w:rPr>
+          <w:rFonts w:cstheme="minorHAnsi"/>
+          <w:color w:val="24292E"/>
+          <w:sz w:val="20"/>
+          <w:szCs w:val="20"/>
+          <w:shd w:val="clear" w:color="auto" w:fill="FFFFFF"/>
+        </w:rPr>
+        <w:t xml:space="preserve">Same as step_2.2, </w:t>
+      </w:r>
+      <w:r>
+        <w:rPr>
+          <w:rFonts w:cstheme="minorHAnsi"/>
+          <w:sz w:val="20"/>
+          <w:szCs w:val="20"/>
+          <w:shd w:val="clear" w:color="auto" w:fill="FFFFFF"/>
+        </w:rPr>
+        <w:t xml:space="preserve">Press the red color “Start attack” button under the </w:t>
+      </w:r>
+      <w:r>
+        <w:rPr>
+          <w:rFonts w:cstheme="minorHAnsi"/>
+          <w:color w:val="24292E"/>
+          <w:sz w:val="20"/>
+          <w:szCs w:val="20"/>
+          <w:shd w:val="clear" w:color="auto" w:fill="FFFFFF"/>
+        </w:rPr>
+        <w:t xml:space="preserve">Back </w:t>
+      </w:r>
+      <w:proofErr w:type="gramStart"/>
+      <w:r>
+        <w:rPr>
+          <w:rFonts w:cstheme="minorHAnsi"/>
+          <w:color w:val="24292E"/>
+          <w:sz w:val="20"/>
+          <w:szCs w:val="20"/>
+          <w:shd w:val="clear" w:color="auto" w:fill="FFFFFF"/>
+        </w:rPr>
+        <w:t>Out</w:t>
+      </w:r>
+      <w:proofErr w:type="gramEnd"/>
+      <w:r>
+        <w:rPr>
+          <w:rFonts w:cstheme="minorHAnsi"/>
+          <w:color w:val="24292E"/>
+          <w:sz w:val="20"/>
+          <w:szCs w:val="20"/>
+          <w:shd w:val="clear" w:color="auto" w:fill="FFFFFF"/>
+        </w:rPr>
+        <w:t xml:space="preserve"> Attack.</w:t>
+      </w:r>
+    </w:p>
+    <w:p>
+      <w:pPr>
+        <w:rPr>
+          <w:rFonts w:cstheme="minorHAnsi"/>
+          <w:color w:val="24292E"/>
+          <w:sz w:val="20"/>
+          <w:szCs w:val="20"/>
+          <w:shd w:val="clear" w:color="auto" w:fill="FFFFFF"/>
+        </w:rPr>
+      </w:pPr>
+      <w:r>
+        <w:rPr>
+          <w:rFonts w:cstheme="minorHAnsi"/>
+          <w:noProof/>
+          <w:sz w:val="20"/>
+          <w:szCs w:val="20"/>
+          <w:shd w:val="clear" w:color="auto" w:fill="FFFFFF"/>
+        </w:rPr>
+        <w:drawing>
+          <wp:inline distT="0" distB="0" distL="0" distR="0">
+            <wp:extent cx="5737694" cy="707667"/>
+            <wp:effectExtent l="19050" t="0" r="0" b="0"/>
+            <wp:docPr id="7" name="图片 7" descr="attackCtrlWeb2"/>
+            <wp:cNvGraphicFramePr>
+              <a:graphicFrameLocks xmlns:a="http://schemas.openxmlformats.org/drawingml/2006/main" noChangeAspect="1"/>
+            </wp:cNvGraphicFramePr>
+            <a:graphic xmlns:a="http://schemas.openxmlformats.org/drawingml/2006/main">
+              <a:graphicData uri="http://schemas.openxmlformats.org/drawingml/2006/picture">
+                <pic:pic xmlns:pic="http://schemas.openxmlformats.org/drawingml/2006/picture">
+                  <pic:nvPicPr>
+                    <pic:cNvPr id="0" name="Picture 7" descr="attackCtrlWeb2"/>
+                    <pic:cNvPicPr>
+                      <a:picLocks noChangeAspect="1" noChangeArrowheads="1"/>
+                    </pic:cNvPicPr>
+                  </pic:nvPicPr>
+                  <pic:blipFill>
+                    <a:blip r:embed="rId10" cstate="print"/>
+                    <a:srcRect t="23048" b="60409"/>
+                    <a:stretch>
+                      <a:fillRect/>
+                    </a:stretch>
+                  </pic:blipFill>
+                  <pic:spPr bwMode="auto">
+                    <a:xfrm>
+                      <a:off x="0" y="0"/>
+                      <a:ext cx="5737694" cy="707667"/>
+                    </a:xfrm>
+                    <a:prstGeom prst="rect">
+                      <a:avLst/>
+                    </a:prstGeom>
+                    <a:noFill/>
+                    <a:ln w="9525">
+                      <a:noFill/>
+                      <a:miter lim="800000"/>
+                      <a:headEnd/>
+                      <a:tailEnd/>
+                    </a:ln>
+                  </pic:spPr>
+                </pic:pic>
+              </a:graphicData>
+            </a:graphic>
+          </wp:inline>
+        </w:drawing>
+      </w:r>
+    </w:p>
+    <w:p>
+      <w:pPr>
+        <w:rPr>
+          <w:rFonts w:cstheme="minorHAnsi"/>
+          <w:sz w:val="20"/>
+          <w:szCs w:val="20"/>
+          <w:shd w:val="clear" w:color="auto" w:fill="FFFFFF"/>
+        </w:rPr>
+      </w:pPr>
+      <w:r>
+        <w:rPr>
+          <w:rFonts w:cstheme="minorHAnsi"/>
+          <w:sz w:val="20"/>
+          <w:szCs w:val="20"/>
+          <w:shd w:val="clear" w:color="auto" w:fill="FFFFFF"/>
+        </w:rPr>
+        <w:t>3</w:t>
+      </w:r>
+      <w:r>
+        <w:rPr>
+          <w:rFonts w:cstheme="minorHAnsi"/>
+          <w:sz w:val="20"/>
+          <w:szCs w:val="20"/>
+          <w:shd w:val="clear" w:color="auto" w:fill="FFFFFF"/>
+        </w:rPr>
+        <w:t>.3 After 5 ~ 1</w:t>
+      </w:r>
+      <w:r>
+        <w:rPr>
+          <w:rFonts w:cstheme="minorHAnsi"/>
+          <w:sz w:val="20"/>
+          <w:szCs w:val="20"/>
+          <w:shd w:val="clear" w:color="auto" w:fill="FFFFFF"/>
+        </w:rPr>
+        <w:t>0 seconds,</w:t>
+      </w:r>
+      <w:r>
+        <w:rPr>
+          <w:rFonts w:cstheme="minorHAnsi"/>
+          <w:sz w:val="20"/>
+          <w:szCs w:val="20"/>
+          <w:shd w:val="clear" w:color="auto" w:fill="FFFFFF"/>
+        </w:rPr>
+        <w:t xml:space="preserve"> a word document will open automatically on the technical PC. </w:t>
+      </w:r>
+      <w:r>
+        <w:rPr>
+          <w:rFonts w:cstheme="minorHAnsi"/>
+          <w:sz w:val="20"/>
+          <w:szCs w:val="20"/>
+          <w:shd w:val="clear" w:color="auto" w:fill="FFFFFF"/>
+        </w:rPr>
+        <w:t xml:space="preserve">Press the </w:t>
+      </w:r>
+      <w:r>
+        <w:rPr>
+          <w:rFonts w:cstheme="minorHAnsi"/>
+          <w:sz w:val="20"/>
+          <w:szCs w:val="20"/>
+          <w:shd w:val="clear" w:color="auto" w:fill="FFFFFF"/>
+        </w:rPr>
+        <w:t>OK button in the edit enable pop-up window.</w:t>
+      </w:r>
+      <w:r>
+        <w:rPr>
+          <w:rFonts w:cstheme="minorHAnsi"/>
+          <w:sz w:val="20"/>
+          <w:szCs w:val="20"/>
+          <w:shd w:val="clear" w:color="auto" w:fill="FFFFFF"/>
+        </w:rPr>
+        <w:t xml:space="preserve"> (As shown below)</w:t>
+      </w:r>
+    </w:p>
+    <w:p>
+      <w:pPr>
+        <w:rPr>
+          <w:rFonts w:cstheme="minorHAnsi"/>
+          <w:sz w:val="20"/>
+          <w:szCs w:val="20"/>
+          <w:shd w:val="clear" w:color="auto" w:fill="FFFFFF"/>
+        </w:rPr>
+      </w:pPr>
+      <w:r>
+        <w:rPr>
+          <w:rFonts w:cstheme="minorHAnsi"/>
+          <w:sz w:val="20"/>
+          <w:szCs w:val="20"/>
+          <w:shd w:val="clear" w:color="auto" w:fill="FFFFFF"/>
+        </w:rPr>
+        <w:t xml:space="preserve"> </w:t>
+      </w:r>
+      <w:r>
+        <w:rPr>
+          <w:rFonts w:cstheme="minorHAnsi"/>
+          <w:sz w:val="20"/>
+          <w:szCs w:val="20"/>
+          <w:shd w:val="clear" w:color="auto" w:fill="FFFFFF"/>
+        </w:rPr>
+        <w:lastRenderedPageBreak/>
+        <w:pict>
+          <v:shape id="_x0000_i1026" type="#_x0000_t75" style="width:451.4pt;height:264.2pt">
+            <v:imagedata r:id="rId11" o:title="macro1"/>
+          </v:shape>
+        </w:pict>
+      </w:r>
+    </w:p>
+    <w:p>
+      <w:pPr>
+        <w:rPr>
+          <w:rFonts w:cstheme="minorHAnsi"/>
+          <w:sz w:val="20"/>
+          <w:szCs w:val="20"/>
+          <w:shd w:val="clear" w:color="auto" w:fill="FFFFFF"/>
+        </w:rPr>
+      </w:pPr>
+    </w:p>
+    <w:p>
+      <w:pPr>
+        <w:rPr>
+          <w:rFonts w:cstheme="minorHAnsi"/>
+          <w:sz w:val="20"/>
+          <w:szCs w:val="20"/>
+          <w:shd w:val="clear" w:color="auto" w:fill="FFFFFF"/>
+        </w:rPr>
+      </w:pPr>
+      <w:r>
+        <w:rPr>
+          <w:rFonts w:cstheme="minorHAnsi"/>
+          <w:sz w:val="20"/>
+          <w:szCs w:val="20"/>
+          <w:shd w:val="clear" w:color="auto" w:fill="FFFFFF"/>
+        </w:rPr>
+        <w:t xml:space="preserve">The attack detail information will show as below: </w:t>
+      </w:r>
+    </w:p>
+    <w:p>
+      <w:pPr>
+        <w:rPr>
+          <w:rFonts w:cstheme="minorHAnsi"/>
+          <w:sz w:val="20"/>
+          <w:szCs w:val="20"/>
+          <w:shd w:val="clear" w:color="auto" w:fill="FFFFFF"/>
+        </w:rPr>
+      </w:pPr>
+      <w:r>
+        <w:rPr>
+          <w:rFonts w:cstheme="minorHAnsi"/>
+          <w:sz w:val="20"/>
+          <w:szCs w:val="20"/>
+          <w:shd w:val="clear" w:color="auto" w:fill="FFFFFF"/>
+        </w:rPr>
+        <w:pict>
+          <v:shape id="_x0000_i1027" type="#_x0000_t75" style="width:450.8pt;height:75.15pt">
+            <v:imagedata r:id="rId12" o:title="scan1"/>
+          </v:shape>
+        </w:pict>
+      </w:r>
+    </w:p>
+    <w:p>
+      <w:pPr>
+        <w:rPr>
+          <w:rFonts w:cstheme="minorHAnsi"/>
+          <w:sz w:val="20"/>
+          <w:szCs w:val="20"/>
+          <w:shd w:val="clear" w:color="auto" w:fill="FFFFFF"/>
+        </w:rPr>
+      </w:pPr>
+    </w:p>
+    <w:p>
+      <w:pPr>
+        <w:rPr>
+          <w:rFonts w:cstheme="minorHAnsi"/>
+          <w:sz w:val="20"/>
+          <w:szCs w:val="20"/>
+          <w:shd w:val="clear" w:color="auto" w:fill="FFFFFF"/>
+        </w:rPr>
+      </w:pPr>
+      <w:r>
+        <w:rPr>
+          <w:rFonts w:cstheme="minorHAnsi"/>
+          <w:sz w:val="20"/>
+          <w:szCs w:val="20"/>
+          <w:shd w:val="clear" w:color="auto" w:fill="FFFFFF"/>
+        </w:rPr>
+        <w:pict>
+          <v:shape id="_x0000_i1029" type="#_x0000_t75" style="width:453.3pt;height:242.3pt">
+            <v:imagedata r:id="rId13" o:title="2020-07-04_203248"/>
+          </v:shape>
+        </w:pict>
+      </w:r>
+    </w:p>
+    <w:p>
+      <w:pPr>
+        <w:rPr>
+          <w:rFonts w:cstheme="minorHAnsi"/>
+          <w:sz w:val="20"/>
+          <w:szCs w:val="20"/>
+          <w:shd w:val="clear" w:color="auto" w:fill="FFFFFF"/>
+        </w:rPr>
+      </w:pPr>
+    </w:p>
+    <w:p>
+      <w:pPr>
+        <w:rPr>
+          <w:rFonts w:cstheme="minorHAnsi"/>
+          <w:sz w:val="20"/>
+          <w:szCs w:val="20"/>
+          <w:shd w:val="clear" w:color="auto" w:fill="FFFFFF"/>
+        </w:rPr>
+      </w:pPr>
+      <w:r>
+        <w:rPr>
+          <w:rFonts w:cstheme="minorHAnsi"/>
+          <w:sz w:val="20"/>
+          <w:szCs w:val="20"/>
+          <w:shd w:val="clear" w:color="auto" w:fill="FFFFFF"/>
+        </w:rPr>
+        <w:lastRenderedPageBreak/>
+        <w:pict>
+          <v:shape id="_x0000_i1028" type="#_x0000_t75" style="width:453.3pt;height:242.3pt">
+            <v:imagedata r:id="rId14" o:title="2020-07-04_203308"/>
+          </v:shape>
+        </w:pict>
+      </w:r>
+    </w:p>
+    <w:p>
+      <w:pPr>
+        <w:rPr>
+          <w:rFonts w:cstheme="minorHAnsi"/>
+          <w:sz w:val="20"/>
+          <w:szCs w:val="20"/>
+          <w:shd w:val="clear" w:color="auto" w:fill="FFFFFF"/>
+        </w:rPr>
+      </w:pPr>
+    </w:p>
+    <w:p>
+      <w:pPr>
+        <w:rPr>
+          <w:rFonts w:cstheme="minorHAnsi"/>
+          <w:sz w:val="20"/>
+          <w:szCs w:val="20"/>
+          <w:shd w:val="clear" w:color="auto" w:fill="FFFFFF"/>
+        </w:rPr>
+      </w:pPr>
+      <w:r>
+        <w:rPr>
+          <w:rFonts w:cstheme="minorHAnsi"/>
+          <w:sz w:val="20"/>
+          <w:szCs w:val="20"/>
+          <w:shd w:val="clear" w:color="auto" w:fill="FFFFFF"/>
+        </w:rPr>
+        <w:t xml:space="preserve">3.4 After the program finished running. All the PLC output will be turn </w:t>
+      </w:r>
+      <w:proofErr w:type="gramStart"/>
+      <w:r>
+        <w:rPr>
+          <w:rFonts w:cstheme="minorHAnsi"/>
+          <w:sz w:val="20"/>
+          <w:szCs w:val="20"/>
+          <w:shd w:val="clear" w:color="auto" w:fill="FFFFFF"/>
+        </w:rPr>
+        <w:t>off,</w:t>
+      </w:r>
+      <w:proofErr w:type="gramEnd"/>
+      <w:r>
+        <w:rPr>
+          <w:rFonts w:cstheme="minorHAnsi"/>
+          <w:sz w:val="20"/>
+          <w:szCs w:val="20"/>
+          <w:shd w:val="clear" w:color="auto" w:fill="FFFFFF"/>
+        </w:rPr>
+        <w:t xml:space="preserve"> press the HMI control button to show people the HMI </w:t>
+      </w:r>
+      <w:proofErr w:type="spellStart"/>
+      <w:r>
+        <w:rPr>
+          <w:rFonts w:cstheme="minorHAnsi"/>
+          <w:sz w:val="20"/>
+          <w:szCs w:val="20"/>
+          <w:shd w:val="clear" w:color="auto" w:fill="FFFFFF"/>
+        </w:rPr>
+        <w:t>can not</w:t>
+      </w:r>
+      <w:proofErr w:type="spellEnd"/>
+      <w:r>
+        <w:rPr>
+          <w:rFonts w:cstheme="minorHAnsi"/>
+          <w:sz w:val="20"/>
+          <w:szCs w:val="20"/>
+          <w:shd w:val="clear" w:color="auto" w:fill="FFFFFF"/>
+        </w:rPr>
+        <w:t xml:space="preserve"> control the system. </w:t>
+      </w:r>
+    </w:p>
+    <w:p>
+      <w:pPr>
+        <w:rPr>
+          <w:rFonts w:cstheme="minorHAnsi"/>
+          <w:sz w:val="20"/>
+          <w:szCs w:val="20"/>
+          <w:shd w:val="clear" w:color="auto" w:fill="FFFFFF"/>
+        </w:rPr>
+      </w:pPr>
+    </w:p>
+    <w:p>
+      <w:pPr>
+        <w:rPr>
+          <w:rFonts w:cstheme="minorHAnsi"/>
+          <w:sz w:val="20"/>
+          <w:szCs w:val="20"/>
+          <w:shd w:val="clear" w:color="auto" w:fill="FFFFFF"/>
+        </w:rPr>
+      </w:pPr>
+      <w:r>
+        <w:rPr>
+          <w:rFonts w:cstheme="minorHAnsi"/>
+          <w:sz w:val="20"/>
+          <w:szCs w:val="20"/>
+          <w:shd w:val="clear" w:color="auto" w:fill="FFFFFF"/>
+        </w:rPr>
+        <w:t xml:space="preserve">3.5 Press the green color “Stop attack” button and after 20~30 second the system control will recover. </w:t>
+      </w:r>
     </w:p>
     <w:p>
       <w:pPr>

</xml_diff>